<commit_message>
1- Adding modified CR which has the sections of req.
2- Adding modified CRS after Abdo review.
</commit_message>
<xml_diff>
--- a/SWE/Input documents/CR/PO1_CR_DigitalCalculator.docx
+++ b/SWE/Input documents/CR/PO1_CR_DigitalCalculator.docx
@@ -1,6 +1,6 @@
 
 <file path=word/document.xml><?xml version="1.0" encoding="utf-8"?>
-<w:document xmlns:wpc="http://schemas.microsoft.com/office/word/2010/wordprocessingCanvas" xmlns:cx="http://schemas.microsoft.com/office/drawing/2014/chartex" xmlns:cx1="http://schemas.microsoft.com/office/drawing/2015/9/8/chartex" xmlns:cx2="http://schemas.microsoft.com/office/drawing/2015/10/21/chartex" xmlns:cx3="http://schemas.microsoft.com/office/drawing/2016/5/9/chartex" xmlns:cx4="http://schemas.microsoft.com/office/drawing/2016/5/10/chartex" xmlns:cx5="http://schemas.microsoft.com/office/drawing/2016/5/11/chartex" xmlns:cx6="http://schemas.microsoft.com/office/drawing/2016/5/12/chartex" xmlns:cx7="http://schemas.microsoft.com/office/drawing/2016/5/13/chartex" xmlns:cx8="http://schemas.microsoft.com/office/drawing/2016/5/14/chartex" xmlns:mc="http://schemas.openxmlformats.org/markup-compatibility/2006" xmlns:aink="http://schemas.microsoft.com/office/drawing/2016/ink" xmlns:am3d="http://schemas.microsoft.com/office/drawing/2017/model3d" xmlns:o="urn:schemas-microsoft-com:office:office" xmlns:r="http://schemas.openxmlformats.org/officeDocument/2006/relationships" xmlns:m="http://schemas.openxmlformats.org/officeDocument/2006/math" xmlns:v="urn:schemas-microsoft-com:vml" xmlns:wp14="http://schemas.microsoft.com/office/word/2010/wordprocessingDrawing" xmlns:wp="http://schemas.openxmlformats.org/drawingml/2006/wordprocessingDrawing" xmlns:w10="urn:schemas-microsoft-com:office:word" xmlns:w="http://schemas.openxmlformats.org/wordprocessingml/2006/main" xmlns:w14="http://schemas.microsoft.com/office/word/2010/wordml" xmlns:w15="http://schemas.microsoft.com/office/word/2012/wordml" xmlns:w16cex="http://schemas.microsoft.com/office/word/2018/wordml/cex" xmlns:w16cid="http://schemas.microsoft.com/office/word/2016/wordml/cid" xmlns:w16="http://schemas.microsoft.com/office/word/2018/wordml" xmlns:w16se="http://schemas.microsoft.com/office/word/2015/wordml/symex" xmlns:wpg="http://schemas.microsoft.com/office/word/2010/wordprocessingGroup" xmlns:wpi="http://schemas.microsoft.com/office/word/2010/wordprocessingInk" xmlns:wne="http://schemas.microsoft.com/office/word/2006/wordml" xmlns:wps="http://schemas.microsoft.com/office/word/2010/wordprocessingShape" mc:Ignorable="w14 w15 w16se w16cid w16 w16cex wp14">
+<w:document xmlns:wpc="http://schemas.microsoft.com/office/word/2010/wordprocessingCanvas" xmlns:mc="http://schemas.openxmlformats.org/markup-compatibility/2006" xmlns:o="urn:schemas-microsoft-com:office:office" xmlns:r="http://schemas.openxmlformats.org/officeDocument/2006/relationships" xmlns:m="http://schemas.openxmlformats.org/officeDocument/2006/math" xmlns:v="urn:schemas-microsoft-com:vml" xmlns:wp14="http://schemas.microsoft.com/office/word/2010/wordprocessingDrawing" xmlns:wp="http://schemas.openxmlformats.org/drawingml/2006/wordprocessingDrawing" xmlns:w10="urn:schemas-microsoft-com:office:word" xmlns:w="http://schemas.openxmlformats.org/wordprocessingml/2006/main" xmlns:w14="http://schemas.microsoft.com/office/word/2010/wordml" xmlns:w15="http://schemas.microsoft.com/office/word/2012/wordml" xmlns:wpg="http://schemas.microsoft.com/office/word/2010/wordprocessingGroup" xmlns:wpi="http://schemas.microsoft.com/office/word/2010/wordprocessingInk" xmlns:wne="http://schemas.microsoft.com/office/word/2006/wordml" xmlns:wps="http://schemas.microsoft.com/office/word/2010/wordprocessingShape" mc:Ignorable="w14 w15 wp14">
   <w:body>
     <w:p/>
     <w:tbl>
@@ -168,10 +168,7 @@
               <w:spacing w:line="240" w:lineRule="auto"/>
             </w:pPr>
             <w:r>
-              <w:t>The digital calculator should have buttons for all basic math</w:t>
-            </w:r>
-            <w:r>
-              <w:t xml:space="preserve">ematical operations and button to open/close calculator. </w:t>
+              <w:t xml:space="preserve">The digital calculator should have buttons for all basic mathematical operations and button to open/close calculator. </w:t>
             </w:r>
           </w:p>
           <w:p>
@@ -210,10 +207,15 @@
               <w:spacing w:line="240" w:lineRule="auto"/>
             </w:pPr>
             <w:r>
-              <w:t>When the user press any key , it m</w:t>
-            </w:r>
-            <w:r>
-              <w:t xml:space="preserve">ust be followed by a tune released from a speaker embedded in the calculator. </w:t>
+              <w:t xml:space="preserve">When the user press any </w:t>
+            </w:r>
+            <w:bookmarkStart w:id="0" w:name="_GoBack"/>
+            <w:bookmarkEnd w:id="0"/>
+            <w:r>
+              <w:t>key,</w:t>
+            </w:r>
+            <w:r>
+              <w:t xml:space="preserve"> it must be followed by a tune released from a speaker embedded in the calculator. </w:t>
             </w:r>
           </w:p>
         </w:tc>
@@ -360,6 +362,247 @@
             </w:pPr>
             <w:r>
               <w:t>Buzzer</w:t>
+            </w:r>
+          </w:p>
+        </w:tc>
+      </w:tr>
+    </w:tbl>
+    <w:p/>
+    <w:p/>
+    <w:p/>
+    <w:tbl>
+      <w:tblPr>
+        <w:tblStyle w:val="TableGrid"/>
+        <w:tblW w:w="9402" w:type="dxa"/>
+        <w:tblLayout w:type="fixed"/>
+        <w:tblLook w:val="04A0" w:firstRow="1" w:lastRow="0" w:firstColumn="1" w:lastColumn="0" w:noHBand="0" w:noVBand="1"/>
+      </w:tblPr>
+      <w:tblGrid>
+        <w:gridCol w:w="3548"/>
+        <w:gridCol w:w="5854"/>
+      </w:tblGrid>
+      <w:tr>
+        <w:trPr>
+          <w:trHeight w:val="1328"/>
+        </w:trPr>
+        <w:tc>
+          <w:tcPr>
+            <w:tcW w:w="3548" w:type="dxa"/>
+          </w:tcPr>
+          <w:p>
+            <w:pPr>
+              <w:widowControl w:val="0"/>
+            </w:pPr>
+            <w:r>
+              <w:rPr>
+                <w:rStyle w:val="fontstyle01"/>
+                <w:rFonts w:ascii="Calibri" w:hAnsi="Calibri" w:cs="Calibri"/>
+                <w:sz w:val="24"/>
+                <w:szCs w:val="24"/>
+              </w:rPr>
+              <w:t>Req_1ST123_C</w:t>
+            </w:r>
+            <w:r>
+              <w:rPr>
+                <w:rStyle w:val="fontstyle01"/>
+                <w:rFonts w:ascii="Calibri" w:hAnsi="Calibri" w:cs="Calibri"/>
+                <w:sz w:val="24"/>
+                <w:szCs w:val="24"/>
+              </w:rPr>
+              <w:t>R_overall_0</w:t>
+            </w:r>
+            <w:r>
+              <w:rPr>
+                <w:rStyle w:val="fontstyle01"/>
+                <w:rFonts w:ascii="Calibri" w:hAnsi="Calibri" w:cs="Calibri"/>
+                <w:sz w:val="24"/>
+                <w:szCs w:val="24"/>
+              </w:rPr>
+              <w:t>1-V1.0</w:t>
+            </w:r>
+          </w:p>
+        </w:tc>
+        <w:tc>
+          <w:tcPr>
+            <w:tcW w:w="5854" w:type="dxa"/>
+          </w:tcPr>
+          <w:p>
+            <w:pPr>
+              <w:widowControl w:val="0"/>
+            </w:pPr>
+            <w:r>
+              <w:t xml:space="preserve">The digital calculator should have buttons for all basic mathematical operations and button to open/close calculator. </w:t>
+            </w:r>
+          </w:p>
+          <w:p>
+            <w:pPr>
+              <w:widowControl w:val="0"/>
+            </w:pPr>
+          </w:p>
+        </w:tc>
+      </w:tr>
+      <w:tr>
+        <w:trPr>
+          <w:trHeight w:val="963"/>
+        </w:trPr>
+        <w:tc>
+          <w:tcPr>
+            <w:tcW w:w="3548" w:type="dxa"/>
+          </w:tcPr>
+          <w:p>
+            <w:pPr>
+              <w:widowControl w:val="0"/>
+            </w:pPr>
+            <w:r>
+              <w:rPr>
+                <w:rStyle w:val="fontstyle01"/>
+                <w:rFonts w:ascii="Calibri" w:hAnsi="Calibri" w:cs="Calibri"/>
+                <w:sz w:val="24"/>
+                <w:szCs w:val="24"/>
+              </w:rPr>
+              <w:t>Req_1ST123_C</w:t>
+            </w:r>
+            <w:r>
+              <w:rPr>
+                <w:rStyle w:val="fontstyle01"/>
+                <w:rFonts w:ascii="Calibri" w:hAnsi="Calibri" w:cs="Calibri"/>
+                <w:sz w:val="24"/>
+                <w:szCs w:val="24"/>
+              </w:rPr>
+              <w:t>R_overall_02</w:t>
+            </w:r>
+            <w:r>
+              <w:rPr>
+                <w:rStyle w:val="fontstyle01"/>
+                <w:rFonts w:ascii="Calibri" w:hAnsi="Calibri" w:cs="Calibri"/>
+                <w:sz w:val="24"/>
+                <w:szCs w:val="24"/>
+              </w:rPr>
+              <w:t>-V1.0</w:t>
+            </w:r>
+          </w:p>
+        </w:tc>
+        <w:tc>
+          <w:tcPr>
+            <w:tcW w:w="5854" w:type="dxa"/>
+          </w:tcPr>
+          <w:p>
+            <w:pPr>
+              <w:widowControl w:val="0"/>
+            </w:pPr>
+            <w:r>
+              <w:t xml:space="preserve">The user should enter the numbers and select the operations need to be performed through a keypad. </w:t>
+            </w:r>
+          </w:p>
+          <w:p>
+            <w:pPr>
+              <w:widowControl w:val="0"/>
+            </w:pPr>
+          </w:p>
+        </w:tc>
+      </w:tr>
+      <w:tr>
+        <w:trPr>
+          <w:trHeight w:val="963"/>
+        </w:trPr>
+        <w:tc>
+          <w:tcPr>
+            <w:tcW w:w="3548" w:type="dxa"/>
+          </w:tcPr>
+          <w:p>
+            <w:pPr>
+              <w:widowControl w:val="0"/>
+            </w:pPr>
+            <w:r>
+              <w:rPr>
+                <w:rStyle w:val="fontstyle01"/>
+                <w:rFonts w:ascii="Calibri" w:hAnsi="Calibri" w:cs="Calibri"/>
+                <w:sz w:val="24"/>
+                <w:szCs w:val="24"/>
+              </w:rPr>
+              <w:t>Req_1ST123_C</w:t>
+            </w:r>
+            <w:r>
+              <w:rPr>
+                <w:rStyle w:val="fontstyle01"/>
+                <w:rFonts w:ascii="Calibri" w:hAnsi="Calibri" w:cs="Calibri"/>
+                <w:sz w:val="24"/>
+                <w:szCs w:val="24"/>
+              </w:rPr>
+              <w:t>R_overall_03</w:t>
+            </w:r>
+            <w:r>
+              <w:rPr>
+                <w:rStyle w:val="fontstyle01"/>
+                <w:rFonts w:ascii="Calibri" w:hAnsi="Calibri" w:cs="Calibri"/>
+                <w:sz w:val="24"/>
+                <w:szCs w:val="24"/>
+              </w:rPr>
+              <w:t>-V1.0</w:t>
+            </w:r>
+          </w:p>
+        </w:tc>
+        <w:tc>
+          <w:tcPr>
+            <w:tcW w:w="5854" w:type="dxa"/>
+          </w:tcPr>
+          <w:p>
+            <w:pPr>
+              <w:widowControl w:val="0"/>
+            </w:pPr>
+            <w:r>
+              <w:t xml:space="preserve">Both the operations and result shall be appeared on a display. </w:t>
+            </w:r>
+          </w:p>
+          <w:p>
+            <w:pPr>
+              <w:widowControl w:val="0"/>
+            </w:pPr>
+          </w:p>
+        </w:tc>
+      </w:tr>
+      <w:tr>
+        <w:trPr>
+          <w:trHeight w:val="642"/>
+        </w:trPr>
+        <w:tc>
+          <w:tcPr>
+            <w:tcW w:w="3548" w:type="dxa"/>
+          </w:tcPr>
+          <w:p>
+            <w:pPr>
+              <w:widowControl w:val="0"/>
+            </w:pPr>
+            <w:r>
+              <w:rPr>
+                <w:rStyle w:val="fontstyle01"/>
+                <w:rFonts w:ascii="Calibri" w:hAnsi="Calibri" w:cs="Calibri"/>
+                <w:sz w:val="24"/>
+                <w:szCs w:val="24"/>
+              </w:rPr>
+              <w:t>Req_1ST123_C</w:t>
+            </w:r>
+            <w:r>
+              <w:rPr>
+                <w:rStyle w:val="fontstyle01"/>
+                <w:rFonts w:ascii="Calibri" w:hAnsi="Calibri" w:cs="Calibri"/>
+                <w:sz w:val="24"/>
+                <w:szCs w:val="24"/>
+              </w:rPr>
+              <w:t>R_overall_04-V1.1</w:t>
+            </w:r>
+          </w:p>
+        </w:tc>
+        <w:tc>
+          <w:tcPr>
+            <w:tcW w:w="5854" w:type="dxa"/>
+          </w:tcPr>
+          <w:p>
+            <w:pPr>
+              <w:widowControl w:val="0"/>
+            </w:pPr>
+            <w:r>
+              <w:t>When the user press any key, it must be followed by a tune after button release, from a buzzer</w:t>
             </w:r>
           </w:p>
         </w:tc>
@@ -377,8 +620,8 @@
 </file>
 
 <file path=word/numbering.xml><?xml version="1.0" encoding="utf-8"?>
-<w:numbering xmlns:wpc="http://schemas.microsoft.com/office/word/2010/wordprocessingCanvas" xmlns:cx="http://schemas.microsoft.com/office/drawing/2014/chartex" xmlns:cx1="http://schemas.microsoft.com/office/drawing/2015/9/8/chartex" xmlns:cx2="http://schemas.microsoft.com/office/drawing/2015/10/21/chartex" xmlns:cx3="http://schemas.microsoft.com/office/drawing/2016/5/9/chartex" xmlns:cx4="http://schemas.microsoft.com/office/drawing/2016/5/10/chartex" xmlns:cx5="http://schemas.microsoft.com/office/drawing/2016/5/11/chartex" xmlns:cx6="http://schemas.microsoft.com/office/drawing/2016/5/12/chartex" xmlns:cx7="http://schemas.microsoft.com/office/drawing/2016/5/13/chartex" xmlns:cx8="http://schemas.microsoft.com/office/drawing/2016/5/14/chartex" xmlns:mc="http://schemas.openxmlformats.org/markup-compatibility/2006" xmlns:aink="http://schemas.microsoft.com/office/drawing/2016/ink" xmlns:am3d="http://schemas.microsoft.com/office/drawing/2017/model3d" xmlns:o="urn:schemas-microsoft-com:office:office" xmlns:r="http://schemas.openxmlformats.org/officeDocument/2006/relationships" xmlns:m="http://schemas.openxmlformats.org/officeDocument/2006/math" xmlns:v="urn:schemas-microsoft-com:vml" xmlns:wp14="http://schemas.microsoft.com/office/word/2010/wordprocessingDrawing" xmlns:wp="http://schemas.openxmlformats.org/drawingml/2006/wordprocessingDrawing" xmlns:w10="urn:schemas-microsoft-com:office:word" xmlns:w="http://schemas.openxmlformats.org/wordprocessingml/2006/main" xmlns:w14="http://schemas.microsoft.com/office/word/2010/wordml" xmlns:w15="http://schemas.microsoft.com/office/word/2012/wordml" xmlns:w16cex="http://schemas.microsoft.com/office/word/2018/wordml/cex" xmlns:w16cid="http://schemas.microsoft.com/office/word/2016/wordml/cid" xmlns:w16="http://schemas.microsoft.com/office/word/2018/wordml" xmlns:w16se="http://schemas.microsoft.com/office/word/2015/wordml/symex" xmlns:wpg="http://schemas.microsoft.com/office/word/2010/wordprocessingGroup" xmlns:wpi="http://schemas.microsoft.com/office/word/2010/wordprocessingInk" xmlns:wne="http://schemas.microsoft.com/office/word/2006/wordml" xmlns:wps="http://schemas.microsoft.com/office/word/2010/wordprocessingShape" mc:Ignorable="w14 w15 w16se w16cid w16 w16cex wp14">
-  <w:abstractNum w:abstractNumId="0" w15:restartNumberingAfterBreak="0">
+<w:numbering xmlns:wpc="http://schemas.microsoft.com/office/word/2010/wordprocessingCanvas" xmlns:mc="http://schemas.openxmlformats.org/markup-compatibility/2006" xmlns:o="urn:schemas-microsoft-com:office:office" xmlns:r="http://schemas.openxmlformats.org/officeDocument/2006/relationships" xmlns:m="http://schemas.openxmlformats.org/officeDocument/2006/math" xmlns:v="urn:schemas-microsoft-com:vml" xmlns:wp14="http://schemas.microsoft.com/office/word/2010/wordprocessingDrawing" xmlns:wp="http://schemas.openxmlformats.org/drawingml/2006/wordprocessingDrawing" xmlns:w10="urn:schemas-microsoft-com:office:word" xmlns:w="http://schemas.openxmlformats.org/wordprocessingml/2006/main" xmlns:w14="http://schemas.microsoft.com/office/word/2010/wordml" xmlns:w15="http://schemas.microsoft.com/office/word/2012/wordml" xmlns:wpg="http://schemas.microsoft.com/office/word/2010/wordprocessingGroup" xmlns:wpi="http://schemas.microsoft.com/office/word/2010/wordprocessingInk" xmlns:wne="http://schemas.microsoft.com/office/word/2006/wordml" xmlns:wps="http://schemas.microsoft.com/office/word/2010/wordprocessingShape" mc:Ignorable="w14 w15 wp14">
+  <w:abstractNum w:abstractNumId="0">
     <w:nsid w:val="0FEE61A3"/>
     <w:multiLevelType w:val="multilevel"/>
     <w:tmpl w:val="FD58DF02"/>
@@ -491,7 +734,7 @@
       </w:rPr>
     </w:lvl>
   </w:abstractNum>
-  <w:abstractNum w:abstractNumId="1" w15:restartNumberingAfterBreak="0">
+  <w:abstractNum w:abstractNumId="1">
     <w:nsid w:val="16130E71"/>
     <w:multiLevelType w:val="multilevel"/>
     <w:tmpl w:val="67CC6618"/>
@@ -604,7 +847,7 @@
       </w:rPr>
     </w:lvl>
   </w:abstractNum>
-  <w:abstractNum w:abstractNumId="2" w15:restartNumberingAfterBreak="0">
+  <w:abstractNum w:abstractNumId="2">
     <w:nsid w:val="78867B0E"/>
     <w:multiLevelType w:val="multilevel"/>
     <w:tmpl w:val="4C143150"/>
@@ -730,7 +973,7 @@
 </file>
 
 <file path=word/styles.xml><?xml version="1.0" encoding="utf-8"?>
-<w:styles xmlns:mc="http://schemas.openxmlformats.org/markup-compatibility/2006" xmlns:r="http://schemas.openxmlformats.org/officeDocument/2006/relationships" xmlns:w="http://schemas.openxmlformats.org/wordprocessingml/2006/main" xmlns:w14="http://schemas.microsoft.com/office/word/2010/wordml" xmlns:w15="http://schemas.microsoft.com/office/word/2012/wordml" xmlns:w16cex="http://schemas.microsoft.com/office/word/2018/wordml/cex" xmlns:w16cid="http://schemas.microsoft.com/office/word/2016/wordml/cid" xmlns:w16="http://schemas.microsoft.com/office/word/2018/wordml" xmlns:w16se="http://schemas.microsoft.com/office/word/2015/wordml/symex" mc:Ignorable="w14 w15 w16se w16cid w16 w16cex">
+<w:styles xmlns:mc="http://schemas.openxmlformats.org/markup-compatibility/2006" xmlns:r="http://schemas.openxmlformats.org/officeDocument/2006/relationships" xmlns:w="http://schemas.openxmlformats.org/wordprocessingml/2006/main" xmlns:w14="http://schemas.microsoft.com/office/word/2010/wordml" xmlns:w15="http://schemas.microsoft.com/office/word/2012/wordml" mc:Ignorable="w14 w15">
   <w:docDefaults>
     <w:rPrDefault>
       <w:rPr>
@@ -746,7 +989,7 @@
       </w:pPr>
     </w:pPrDefault>
   </w:docDefaults>
-  <w:latentStyles w:defLockedState="0" w:defUIPriority="99" w:defSemiHidden="0" w:defUnhideWhenUsed="0" w:defQFormat="0" w:count="376">
+  <w:latentStyles w:defLockedState="0" w:defUIPriority="99" w:defSemiHidden="0" w:defUnhideWhenUsed="0" w:defQFormat="0" w:count="371">
     <w:lsdException w:name="Normal" w:uiPriority="0" w:qFormat="1"/>
     <w:lsdException w:name="heading 1" w:uiPriority="9" w:qFormat="1"/>
     <w:lsdException w:name="heading 2" w:semiHidden="1" w:uiPriority="9" w:unhideWhenUsed="1" w:qFormat="1"/>
@@ -1118,11 +1361,6 @@
     <w:lsdException w:name="List Table 5 Dark Accent 6" w:uiPriority="50"/>
     <w:lsdException w:name="List Table 6 Colorful Accent 6" w:uiPriority="51"/>
     <w:lsdException w:name="List Table 7 Colorful Accent 6" w:uiPriority="52"/>
-    <w:lsdException w:name="Mention" w:semiHidden="1" w:unhideWhenUsed="1"/>
-    <w:lsdException w:name="Smart Hyperlink" w:semiHidden="1" w:unhideWhenUsed="1"/>
-    <w:lsdException w:name="Hashtag" w:semiHidden="1" w:unhideWhenUsed="1"/>
-    <w:lsdException w:name="Unresolved Mention" w:semiHidden="1" w:unhideWhenUsed="1"/>
-    <w:lsdException w:name="Smart Link" w:semiHidden="1" w:unhideWhenUsed="1"/>
   </w:latentStyles>
   <w:style w:type="paragraph" w:default="1" w:styleId="Normal">
     <w:name w:val="Normal"/>
@@ -1306,6 +1544,7 @@
     <w:tblPr>
       <w:tblStyleRowBandSize w:val="1"/>
       <w:tblStyleColBandSize w:val="1"/>
+      <w:tblInd w:w="0" w:type="dxa"/>
       <w:tblCellMar>
         <w:top w:w="100" w:type="dxa"/>
         <w:left w:w="100" w:type="dxa"/>
@@ -1313,6 +1552,47 @@
         <w:right w:w="100" w:type="dxa"/>
       </w:tblCellMar>
     </w:tblPr>
+  </w:style>
+  <w:style w:type="table" w:styleId="TableGrid">
+    <w:name w:val="Table Grid"/>
+    <w:basedOn w:val="TableNormal"/>
+    <w:uiPriority w:val="39"/>
+    <w:rsid w:val="00745A55"/>
+    <w:pPr>
+      <w:spacing w:line="240" w:lineRule="auto"/>
+    </w:pPr>
+    <w:tblPr>
+      <w:tblInd w:w="0" w:type="dxa"/>
+      <w:tblBorders>
+        <w:top w:val="single" w:sz="4" w:space="0" w:color="auto"/>
+        <w:left w:val="single" w:sz="4" w:space="0" w:color="auto"/>
+        <w:bottom w:val="single" w:sz="4" w:space="0" w:color="auto"/>
+        <w:right w:val="single" w:sz="4" w:space="0" w:color="auto"/>
+        <w:insideH w:val="single" w:sz="4" w:space="0" w:color="auto"/>
+        <w:insideV w:val="single" w:sz="4" w:space="0" w:color="auto"/>
+      </w:tblBorders>
+      <w:tblCellMar>
+        <w:top w:w="0" w:type="dxa"/>
+        <w:left w:w="108" w:type="dxa"/>
+        <w:bottom w:w="0" w:type="dxa"/>
+        <w:right w:w="108" w:type="dxa"/>
+      </w:tblCellMar>
+    </w:tblPr>
+  </w:style>
+  <w:style w:type="character" w:customStyle="1" w:styleId="fontstyle01">
+    <w:name w:val="fontstyle01"/>
+    <w:basedOn w:val="DefaultParagraphFont"/>
+    <w:rsid w:val="00745A55"/>
+    <w:rPr>
+      <w:rFonts w:ascii="ArialMT" w:hAnsi="ArialMT" w:hint="default"/>
+      <w:b w:val="0"/>
+      <w:bCs w:val="0"/>
+      <w:i w:val="0"/>
+      <w:iCs w:val="0"/>
+      <w:color w:val="000000"/>
+      <w:sz w:val="28"/>
+      <w:szCs w:val="28"/>
+    </w:rPr>
   </w:style>
 </w:styles>
 </file>

</xml_diff>

<commit_message>
editing CR according to SIQ
</commit_message>
<xml_diff>
--- a/SWE/Input documents/CR/PO1_CR_DigitalCalculator.docx
+++ b/SWE/Input documents/CR/PO1_CR_DigitalCalculator.docx
@@ -209,8 +209,6 @@
             <w:r>
               <w:t xml:space="preserve">When the user press any </w:t>
             </w:r>
-            <w:bookmarkStart w:id="0" w:name="_GoBack"/>
-            <w:bookmarkEnd w:id="0"/>
             <w:r>
               <w:t>key,</w:t>
             </w:r>
@@ -589,7 +587,7 @@
                 <w:sz w:val="24"/>
                 <w:szCs w:val="24"/>
               </w:rPr>
-              <w:t>R_overall_04-V1.1</w:t>
+              <w:t>R_overall_04-V1.2</w:t>
             </w:r>
           </w:p>
         </w:tc>
@@ -603,6 +601,212 @@
             </w:pPr>
             <w:r>
               <w:t>When the user press any key, it must be followed by a tune after button release, from a buzzer</w:t>
+            </w:r>
+            <w:r>
+              <w:t xml:space="preserve"> and beep sound should last from 300 to 400 </w:t>
+            </w:r>
+            <w:proofErr w:type="spellStart"/>
+            <w:r>
+              <w:t>ms.</w:t>
+            </w:r>
+            <w:proofErr w:type="spellEnd"/>
+          </w:p>
+        </w:tc>
+      </w:tr>
+      <w:tr>
+        <w:trPr>
+          <w:trHeight w:val="899"/>
+        </w:trPr>
+        <w:tc>
+          <w:tcPr>
+            <w:tcW w:w="3548" w:type="dxa"/>
+          </w:tcPr>
+          <w:p>
+            <w:pPr>
+              <w:widowControl w:val="0"/>
+              <w:rPr>
+                <w:rStyle w:val="fontstyle01"/>
+                <w:rFonts w:ascii="Calibri" w:hAnsi="Calibri" w:cs="Calibri"/>
+                <w:sz w:val="24"/>
+                <w:szCs w:val="24"/>
+              </w:rPr>
+            </w:pPr>
+            <w:r>
+              <w:rPr>
+                <w:rStyle w:val="fontstyle01"/>
+                <w:rFonts w:ascii="Calibri" w:hAnsi="Calibri" w:cs="Calibri"/>
+                <w:sz w:val="24"/>
+                <w:szCs w:val="24"/>
+              </w:rPr>
+              <w:t>Req_1ST123_C</w:t>
+            </w:r>
+            <w:r>
+              <w:rPr>
+                <w:rStyle w:val="fontstyle01"/>
+                <w:rFonts w:ascii="Calibri" w:hAnsi="Calibri" w:cs="Calibri"/>
+                <w:sz w:val="24"/>
+                <w:szCs w:val="24"/>
+              </w:rPr>
+              <w:t>R_overall_05</w:t>
+            </w:r>
+            <w:r>
+              <w:rPr>
+                <w:rStyle w:val="fontstyle01"/>
+                <w:rFonts w:ascii="Calibri" w:hAnsi="Calibri" w:cs="Calibri"/>
+                <w:sz w:val="24"/>
+                <w:szCs w:val="24"/>
+              </w:rPr>
+              <w:t>-V1.0</w:t>
+            </w:r>
+          </w:p>
+          <w:p>
+            <w:pPr>
+              <w:tabs>
+                <w:tab w:val="left" w:pos="2120"/>
+              </w:tabs>
+              <w:rPr>
+                <w:rFonts w:ascii="Calibri" w:hAnsi="Calibri" w:cs="Calibri"/>
+                <w:sz w:val="24"/>
+                <w:szCs w:val="24"/>
+              </w:rPr>
+            </w:pPr>
+            <w:r>
+              <w:rPr>
+                <w:rFonts w:ascii="Calibri" w:hAnsi="Calibri" w:cs="Calibri"/>
+                <w:sz w:val="24"/>
+                <w:szCs w:val="24"/>
+              </w:rPr>
+              <w:tab/>
+            </w:r>
+          </w:p>
+        </w:tc>
+        <w:tc>
+          <w:tcPr>
+            <w:tcW w:w="5854" w:type="dxa"/>
+          </w:tcPr>
+          <w:p>
+            <w:pPr>
+              <w:widowControl w:val="0"/>
+            </w:pPr>
+            <w:r>
+              <w:t>The display on LCD should look like this:</w:t>
+            </w:r>
+          </w:p>
+          <w:p>
+            <w:pPr>
+              <w:widowControl w:val="0"/>
+            </w:pPr>
+          </w:p>
+          <w:p>
+            <w:pPr>
+              <w:rPr>
+                <w:sz w:val="24"/>
+                <w:szCs w:val="24"/>
+              </w:rPr>
+            </w:pPr>
+            <w:r>
+              <w:rPr>
+                <w:sz w:val="24"/>
+                <w:szCs w:val="24"/>
+              </w:rPr>
+              <w:t xml:space="preserve">|5+5           |               </w:t>
+            </w:r>
+          </w:p>
+          <w:p>
+            <w:pPr>
+              <w:widowControl w:val="0"/>
+            </w:pPr>
+            <w:r>
+              <w:rPr>
+                <w:sz w:val="24"/>
+                <w:szCs w:val="24"/>
+              </w:rPr>
+              <w:t>|             10|</w:t>
+            </w:r>
+          </w:p>
+        </w:tc>
+      </w:tr>
+      <w:tr>
+        <w:trPr>
+          <w:trHeight w:val="899"/>
+        </w:trPr>
+        <w:tc>
+          <w:tcPr>
+            <w:tcW w:w="3548" w:type="dxa"/>
+          </w:tcPr>
+          <w:p>
+            <w:pPr>
+              <w:widowControl w:val="0"/>
+              <w:rPr>
+                <w:rStyle w:val="fontstyle01"/>
+                <w:rFonts w:ascii="Calibri" w:hAnsi="Calibri" w:cs="Calibri"/>
+                <w:sz w:val="24"/>
+                <w:szCs w:val="24"/>
+              </w:rPr>
+            </w:pPr>
+            <w:bookmarkStart w:id="0" w:name="_GoBack"/>
+            <w:r>
+              <w:rPr>
+                <w:rStyle w:val="fontstyle01"/>
+                <w:rFonts w:ascii="Calibri" w:hAnsi="Calibri" w:cs="Calibri"/>
+                <w:sz w:val="24"/>
+                <w:szCs w:val="24"/>
+              </w:rPr>
+              <w:t>Req_1ST123_C</w:t>
+            </w:r>
+            <w:r>
+              <w:rPr>
+                <w:rStyle w:val="fontstyle01"/>
+                <w:rFonts w:ascii="Calibri" w:hAnsi="Calibri" w:cs="Calibri"/>
+                <w:sz w:val="24"/>
+                <w:szCs w:val="24"/>
+              </w:rPr>
+              <w:t>R_overall_06</w:t>
+            </w:r>
+            <w:r>
+              <w:rPr>
+                <w:rStyle w:val="fontstyle01"/>
+                <w:rFonts w:ascii="Calibri" w:hAnsi="Calibri" w:cs="Calibri"/>
+                <w:sz w:val="24"/>
+                <w:szCs w:val="24"/>
+              </w:rPr>
+              <w:t>-V1.0</w:t>
+            </w:r>
+          </w:p>
+          <w:bookmarkEnd w:id="0"/>
+          <w:p>
+            <w:pPr>
+              <w:widowControl w:val="0"/>
+              <w:rPr>
+                <w:rStyle w:val="fontstyle01"/>
+                <w:rFonts w:ascii="Calibri" w:hAnsi="Calibri" w:cs="Calibri"/>
+                <w:sz w:val="24"/>
+                <w:szCs w:val="24"/>
+              </w:rPr>
+            </w:pPr>
+            <w:r>
+              <w:rPr>
+                <w:rFonts w:ascii="Calibri" w:hAnsi="Calibri" w:cs="Calibri"/>
+                <w:sz w:val="24"/>
+                <w:szCs w:val="24"/>
+              </w:rPr>
+              <w:tab/>
+            </w:r>
+          </w:p>
+        </w:tc>
+        <w:tc>
+          <w:tcPr>
+            <w:tcW w:w="5854" w:type="dxa"/>
+          </w:tcPr>
+          <w:p>
+            <w:pPr>
+              <w:widowControl w:val="0"/>
+            </w:pPr>
+            <w:r>
+              <w:t>Clear feature should be added</w:t>
+            </w:r>
+            <w:r>
+              <w:t>.</w:t>
             </w:r>
           </w:p>
         </w:tc>

</xml_diff>

<commit_message>
Edit CR according to SIQ
</commit_message>
<xml_diff>
--- a/SWE/Input documents/CR/PO1_CR_DigitalCalculator.docx
+++ b/SWE/Input documents/CR/PO1_CR_DigitalCalculator.docx
@@ -744,7 +744,167 @@
                 <w:szCs w:val="24"/>
               </w:rPr>
             </w:pPr>
+            <w:r>
+              <w:rPr>
+                <w:rStyle w:val="fontstyle01"/>
+                <w:rFonts w:ascii="Calibri" w:hAnsi="Calibri" w:cs="Calibri"/>
+                <w:sz w:val="24"/>
+                <w:szCs w:val="24"/>
+              </w:rPr>
+              <w:t>Req_1ST123_C</w:t>
+            </w:r>
+            <w:r>
+              <w:rPr>
+                <w:rStyle w:val="fontstyle01"/>
+                <w:rFonts w:ascii="Calibri" w:hAnsi="Calibri" w:cs="Calibri"/>
+                <w:sz w:val="24"/>
+                <w:szCs w:val="24"/>
+              </w:rPr>
+              <w:t>R_overall_06</w:t>
+            </w:r>
+            <w:r>
+              <w:rPr>
+                <w:rStyle w:val="fontstyle01"/>
+                <w:rFonts w:ascii="Calibri" w:hAnsi="Calibri" w:cs="Calibri"/>
+                <w:sz w:val="24"/>
+                <w:szCs w:val="24"/>
+              </w:rPr>
+              <w:t>-V1.0</w:t>
+            </w:r>
+          </w:p>
+          <w:p>
+            <w:pPr>
+              <w:widowControl w:val="0"/>
+              <w:rPr>
+                <w:rStyle w:val="fontstyle01"/>
+                <w:rFonts w:ascii="Calibri" w:hAnsi="Calibri" w:cs="Calibri"/>
+                <w:sz w:val="24"/>
+                <w:szCs w:val="24"/>
+              </w:rPr>
+            </w:pPr>
+            <w:r>
+              <w:rPr>
+                <w:rFonts w:ascii="Calibri" w:hAnsi="Calibri" w:cs="Calibri"/>
+                <w:sz w:val="24"/>
+                <w:szCs w:val="24"/>
+              </w:rPr>
+              <w:tab/>
+            </w:r>
+          </w:p>
+        </w:tc>
+        <w:tc>
+          <w:tcPr>
+            <w:tcW w:w="5854" w:type="dxa"/>
+          </w:tcPr>
+          <w:p>
+            <w:pPr>
+              <w:widowControl w:val="0"/>
+            </w:pPr>
+            <w:r>
+              <w:t>Clear feature should be added</w:t>
+            </w:r>
+            <w:r>
+              <w:t>.</w:t>
+            </w:r>
+          </w:p>
+        </w:tc>
+      </w:tr>
+      <w:tr>
+        <w:trPr>
+          <w:trHeight w:val="899"/>
+        </w:trPr>
+        <w:tc>
+          <w:tcPr>
+            <w:tcW w:w="3548" w:type="dxa"/>
+          </w:tcPr>
+          <w:p>
+            <w:pPr>
+              <w:widowControl w:val="0"/>
+              <w:rPr>
+                <w:rStyle w:val="fontstyle01"/>
+                <w:rFonts w:ascii="Calibri" w:hAnsi="Calibri" w:cs="Calibri"/>
+                <w:sz w:val="24"/>
+                <w:szCs w:val="24"/>
+              </w:rPr>
+            </w:pPr>
+            <w:r>
+              <w:rPr>
+                <w:rStyle w:val="fontstyle01"/>
+                <w:rFonts w:ascii="Calibri" w:hAnsi="Calibri" w:cs="Calibri"/>
+                <w:sz w:val="24"/>
+                <w:szCs w:val="24"/>
+              </w:rPr>
+              <w:lastRenderedPageBreak/>
+              <w:t>Req_1ST123_C</w:t>
+            </w:r>
+            <w:r>
+              <w:rPr>
+                <w:rStyle w:val="fontstyle01"/>
+                <w:rFonts w:ascii="Calibri" w:hAnsi="Calibri" w:cs="Calibri"/>
+                <w:sz w:val="24"/>
+                <w:szCs w:val="24"/>
+              </w:rPr>
+              <w:t>R_overall_07</w:t>
+            </w:r>
+            <w:r>
+              <w:rPr>
+                <w:rStyle w:val="fontstyle01"/>
+                <w:rFonts w:ascii="Calibri" w:hAnsi="Calibri" w:cs="Calibri"/>
+                <w:sz w:val="24"/>
+                <w:szCs w:val="24"/>
+              </w:rPr>
+              <w:t>-V1.0</w:t>
+            </w:r>
+          </w:p>
+          <w:p>
+            <w:pPr>
+              <w:widowControl w:val="0"/>
+              <w:rPr>
+                <w:rStyle w:val="fontstyle01"/>
+                <w:rFonts w:ascii="Calibri" w:hAnsi="Calibri" w:cs="Calibri"/>
+                <w:sz w:val="24"/>
+                <w:szCs w:val="24"/>
+              </w:rPr>
+            </w:pPr>
+          </w:p>
+        </w:tc>
+        <w:tc>
+          <w:tcPr>
+            <w:tcW w:w="5854" w:type="dxa"/>
+          </w:tcPr>
+          <w:p>
+            <w:pPr>
+              <w:widowControl w:val="0"/>
+            </w:pPr>
+            <w:r>
+              <w:t>Multi ope</w:t>
+            </w:r>
+            <w:r>
+              <w:t>ration in one line is supported.</w:t>
+            </w:r>
             <w:bookmarkStart w:id="0" w:name="_GoBack"/>
+            <w:bookmarkEnd w:id="0"/>
+          </w:p>
+        </w:tc>
+      </w:tr>
+      <w:tr>
+        <w:trPr>
+          <w:trHeight w:val="899"/>
+        </w:trPr>
+        <w:tc>
+          <w:tcPr>
+            <w:tcW w:w="3548" w:type="dxa"/>
+          </w:tcPr>
+          <w:p>
+            <w:pPr>
+              <w:widowControl w:val="0"/>
+              <w:rPr>
+                <w:rStyle w:val="fontstyle01"/>
+                <w:rFonts w:ascii="Calibri" w:hAnsi="Calibri" w:cs="Calibri"/>
+                <w:sz w:val="24"/>
+                <w:szCs w:val="24"/>
+              </w:rPr>
+            </w:pPr>
             <w:r>
               <w:rPr>
                 <w:rStyle w:val="fontstyle01"/>
@@ -761,7 +921,7 @@
                 <w:sz w:val="24"/>
                 <w:szCs w:val="24"/>
               </w:rPr>
-              <w:t>R_overall_06</w:t>
+              <w:t>R_overall_08</w:t>
             </w:r>
             <w:r>
               <w:rPr>
@@ -773,25 +933,16 @@
               <w:t>-V1.0</w:t>
             </w:r>
           </w:p>
-          <w:bookmarkEnd w:id="0"/>
-          <w:p>
-            <w:pPr>
-              <w:widowControl w:val="0"/>
-              <w:rPr>
-                <w:rStyle w:val="fontstyle01"/>
-                <w:rFonts w:ascii="Calibri" w:hAnsi="Calibri" w:cs="Calibri"/>
-                <w:sz w:val="24"/>
-                <w:szCs w:val="24"/>
-              </w:rPr>
-            </w:pPr>
-            <w:r>
-              <w:rPr>
-                <w:rFonts w:ascii="Calibri" w:hAnsi="Calibri" w:cs="Calibri"/>
-                <w:sz w:val="24"/>
-                <w:szCs w:val="24"/>
-              </w:rPr>
-              <w:tab/>
-            </w:r>
+          <w:p>
+            <w:pPr>
+              <w:widowControl w:val="0"/>
+              <w:rPr>
+                <w:rStyle w:val="fontstyle01"/>
+                <w:rFonts w:ascii="Calibri" w:hAnsi="Calibri" w:cs="Calibri"/>
+                <w:sz w:val="24"/>
+                <w:szCs w:val="24"/>
+              </w:rPr>
+            </w:pPr>
           </w:p>
         </w:tc>
         <w:tc>
@@ -803,8 +954,207 @@
               <w:widowControl w:val="0"/>
             </w:pPr>
             <w:r>
-              <w:t>Clear feature should be added</w:t>
-            </w:r>
+              <w:t>The user can operate on the result</w:t>
+            </w:r>
+            <w:r>
+              <w:t>.</w:t>
+            </w:r>
+          </w:p>
+        </w:tc>
+      </w:tr>
+      <w:tr>
+        <w:trPr>
+          <w:trHeight w:val="899"/>
+        </w:trPr>
+        <w:tc>
+          <w:tcPr>
+            <w:tcW w:w="3548" w:type="dxa"/>
+          </w:tcPr>
+          <w:p>
+            <w:pPr>
+              <w:widowControl w:val="0"/>
+              <w:rPr>
+                <w:rStyle w:val="fontstyle01"/>
+                <w:rFonts w:ascii="Calibri" w:hAnsi="Calibri" w:cs="Calibri"/>
+                <w:sz w:val="24"/>
+                <w:szCs w:val="24"/>
+              </w:rPr>
+            </w:pPr>
+            <w:r>
+              <w:rPr>
+                <w:rStyle w:val="fontstyle01"/>
+                <w:rFonts w:ascii="Calibri" w:hAnsi="Calibri" w:cs="Calibri"/>
+                <w:sz w:val="24"/>
+                <w:szCs w:val="24"/>
+              </w:rPr>
+              <w:t>Req_1ST123_C</w:t>
+            </w:r>
+            <w:r>
+              <w:rPr>
+                <w:rStyle w:val="fontstyle01"/>
+                <w:rFonts w:ascii="Calibri" w:hAnsi="Calibri" w:cs="Calibri"/>
+                <w:sz w:val="24"/>
+                <w:szCs w:val="24"/>
+              </w:rPr>
+              <w:t>R_overall_09</w:t>
+            </w:r>
+            <w:r>
+              <w:rPr>
+                <w:rStyle w:val="fontstyle01"/>
+                <w:rFonts w:ascii="Calibri" w:hAnsi="Calibri" w:cs="Calibri"/>
+                <w:sz w:val="24"/>
+                <w:szCs w:val="24"/>
+              </w:rPr>
+              <w:t>-V1.0</w:t>
+            </w:r>
+          </w:p>
+          <w:p>
+            <w:pPr>
+              <w:widowControl w:val="0"/>
+              <w:rPr>
+                <w:rStyle w:val="fontstyle01"/>
+                <w:rFonts w:ascii="Calibri" w:hAnsi="Calibri" w:cs="Calibri"/>
+                <w:sz w:val="24"/>
+                <w:szCs w:val="24"/>
+              </w:rPr>
+            </w:pPr>
+          </w:p>
+        </w:tc>
+        <w:tc>
+          <w:tcPr>
+            <w:tcW w:w="5854" w:type="dxa"/>
+          </w:tcPr>
+          <w:p>
+            <w:pPr>
+              <w:widowControl w:val="0"/>
+            </w:pPr>
+            <w:r>
+              <w:t>The maximum number of digits should follow this formula:</w:t>
+            </w:r>
+          </w:p>
+          <w:p>
+            <w:pPr>
+              <w:widowControl w:val="0"/>
+            </w:pPr>
+            <w:r>
+              <w:rPr>
+                <w:rFonts w:ascii="docs-Calibri" w:hAnsi="docs-Calibri"/>
+                <w:color w:val="000000"/>
+                <w:sz w:val="23"/>
+                <w:szCs w:val="23"/>
+                <w:shd w:val="clear" w:color="auto" w:fill="FFFFFF"/>
+              </w:rPr>
+              <w:t>(</w:t>
+            </w:r>
+            <w:proofErr w:type="spellStart"/>
+            <w:r>
+              <w:rPr>
+                <w:rFonts w:ascii="docs-Calibri" w:hAnsi="docs-Calibri"/>
+                <w:color w:val="000000"/>
+                <w:sz w:val="23"/>
+                <w:szCs w:val="23"/>
+                <w:shd w:val="clear" w:color="auto" w:fill="FFFFFF"/>
+              </w:rPr>
+              <w:t>LCD_Length</w:t>
+            </w:r>
+            <w:proofErr w:type="spellEnd"/>
+            <w:r>
+              <w:rPr>
+                <w:rFonts w:ascii="docs-Calibri" w:hAnsi="docs-Calibri"/>
+                <w:color w:val="000000"/>
+                <w:sz w:val="23"/>
+                <w:szCs w:val="23"/>
+                <w:shd w:val="clear" w:color="auto" w:fill="FFFFFF"/>
+              </w:rPr>
+              <w:t>/2)-1</w:t>
+            </w:r>
+            <w:r>
+              <w:rPr>
+                <w:rFonts w:ascii="docs-Calibri" w:hAnsi="docs-Calibri"/>
+                <w:color w:val="000000"/>
+                <w:sz w:val="23"/>
+                <w:szCs w:val="23"/>
+                <w:shd w:val="clear" w:color="auto" w:fill="FFFFFF"/>
+              </w:rPr>
+              <w:t>.</w:t>
+            </w:r>
+          </w:p>
+        </w:tc>
+      </w:tr>
+      <w:tr>
+        <w:trPr>
+          <w:trHeight w:val="899"/>
+        </w:trPr>
+        <w:tc>
+          <w:tcPr>
+            <w:tcW w:w="3548" w:type="dxa"/>
+          </w:tcPr>
+          <w:p>
+            <w:pPr>
+              <w:widowControl w:val="0"/>
+              <w:rPr>
+                <w:rStyle w:val="fontstyle01"/>
+                <w:rFonts w:ascii="Calibri" w:hAnsi="Calibri" w:cs="Calibri"/>
+                <w:sz w:val="24"/>
+                <w:szCs w:val="24"/>
+              </w:rPr>
+            </w:pPr>
+            <w:r>
+              <w:rPr>
+                <w:rStyle w:val="fontstyle01"/>
+                <w:rFonts w:ascii="Calibri" w:hAnsi="Calibri" w:cs="Calibri"/>
+                <w:sz w:val="24"/>
+                <w:szCs w:val="24"/>
+              </w:rPr>
+              <w:t>Req_1ST123_C</w:t>
+            </w:r>
+            <w:r>
+              <w:rPr>
+                <w:rStyle w:val="fontstyle01"/>
+                <w:rFonts w:ascii="Calibri" w:hAnsi="Calibri" w:cs="Calibri"/>
+                <w:sz w:val="24"/>
+                <w:szCs w:val="24"/>
+              </w:rPr>
+              <w:t>R_overall_010</w:t>
+            </w:r>
+            <w:r>
+              <w:rPr>
+                <w:rStyle w:val="fontstyle01"/>
+                <w:rFonts w:ascii="Calibri" w:hAnsi="Calibri" w:cs="Calibri"/>
+                <w:sz w:val="24"/>
+                <w:szCs w:val="24"/>
+              </w:rPr>
+              <w:t>-V1.0</w:t>
+            </w:r>
+          </w:p>
+          <w:p>
+            <w:pPr>
+              <w:widowControl w:val="0"/>
+              <w:rPr>
+                <w:rStyle w:val="fontstyle01"/>
+                <w:rFonts w:ascii="Calibri" w:hAnsi="Calibri" w:cs="Calibri"/>
+                <w:sz w:val="24"/>
+                <w:szCs w:val="24"/>
+              </w:rPr>
+            </w:pPr>
+          </w:p>
+        </w:tc>
+        <w:tc>
+          <w:tcPr>
+            <w:tcW w:w="5854" w:type="dxa"/>
+          </w:tcPr>
+          <w:p>
+            <w:pPr>
+              <w:widowControl w:val="0"/>
+            </w:pPr>
+            <w:r>
+              <w:t xml:space="preserve">There is separate button to turn on/off the backlights of the </w:t>
+            </w:r>
+            <w:proofErr w:type="spellStart"/>
+            <w:r>
+              <w:t>lcd</w:t>
+            </w:r>
+            <w:proofErr w:type="spellEnd"/>
             <w:r>
               <w:t>.</w:t>
             </w:r>

</xml_diff>

<commit_message>
Updating the CR (Adding the floating point requirement)
</commit_message>
<xml_diff>
--- a/SWE/Input documents/CR/PO1_CR_DigitalCalculator.docx
+++ b/SWE/Input documents/CR/PO1_CR_DigitalCalculator.docx
@@ -1,6 +1,6 @@
 
 <file path=word/document.xml><?xml version="1.0" encoding="utf-8"?>
-<w:document xmlns:wpc="http://schemas.microsoft.com/office/word/2010/wordprocessingCanvas" xmlns:mc="http://schemas.openxmlformats.org/markup-compatibility/2006" xmlns:o="urn:schemas-microsoft-com:office:office" xmlns:r="http://schemas.openxmlformats.org/officeDocument/2006/relationships" xmlns:m="http://schemas.openxmlformats.org/officeDocument/2006/math" xmlns:v="urn:schemas-microsoft-com:vml" xmlns:wp14="http://schemas.microsoft.com/office/word/2010/wordprocessingDrawing" xmlns:wp="http://schemas.openxmlformats.org/drawingml/2006/wordprocessingDrawing" xmlns:w10="urn:schemas-microsoft-com:office:word" xmlns:w="http://schemas.openxmlformats.org/wordprocessingml/2006/main" xmlns:w14="http://schemas.microsoft.com/office/word/2010/wordml" xmlns:w15="http://schemas.microsoft.com/office/word/2012/wordml" xmlns:wpg="http://schemas.microsoft.com/office/word/2010/wordprocessingGroup" xmlns:wpi="http://schemas.microsoft.com/office/word/2010/wordprocessingInk" xmlns:wne="http://schemas.microsoft.com/office/word/2006/wordml" xmlns:wps="http://schemas.microsoft.com/office/word/2010/wordprocessingShape" mc:Ignorable="w14 w15 wp14">
+<w:document xmlns:wpc="http://schemas.microsoft.com/office/word/2010/wordprocessingCanvas" xmlns:cx="http://schemas.microsoft.com/office/drawing/2014/chartex" xmlns:mc="http://schemas.openxmlformats.org/markup-compatibility/2006" xmlns:o="urn:schemas-microsoft-com:office:office" xmlns:r="http://schemas.openxmlformats.org/officeDocument/2006/relationships" xmlns:m="http://schemas.openxmlformats.org/officeDocument/2006/math" xmlns:v="urn:schemas-microsoft-com:vml" xmlns:wp14="http://schemas.microsoft.com/office/word/2010/wordprocessingDrawing" xmlns:wp="http://schemas.openxmlformats.org/drawingml/2006/wordprocessingDrawing" xmlns:w10="urn:schemas-microsoft-com:office:word" xmlns:w="http://schemas.openxmlformats.org/wordprocessingml/2006/main" xmlns:w14="http://schemas.microsoft.com/office/word/2010/wordml" xmlns:w15="http://schemas.microsoft.com/office/word/2012/wordml" xmlns:w16se="http://schemas.microsoft.com/office/word/2015/wordml/symex" xmlns:wpg="http://schemas.microsoft.com/office/word/2010/wordprocessingGroup" xmlns:wpi="http://schemas.microsoft.com/office/word/2010/wordprocessingInk" xmlns:wne="http://schemas.microsoft.com/office/word/2006/wordml" xmlns:wps="http://schemas.microsoft.com/office/word/2010/wordprocessingShape" mc:Ignorable="w14 w15 w16se wp14">
   <w:body>
     <w:p/>
     <w:tbl>
@@ -882,8 +882,6 @@
             <w:r>
               <w:t>ration in one line is supported.</w:t>
             </w:r>
-            <w:bookmarkStart w:id="0" w:name="_GoBack"/>
-            <w:bookmarkEnd w:id="0"/>
           </w:p>
         </w:tc>
       </w:tr>
@@ -1158,6 +1156,97 @@
             <w:r>
               <w:t>.</w:t>
             </w:r>
+          </w:p>
+        </w:tc>
+      </w:tr>
+      <w:tr>
+        <w:trPr>
+          <w:trHeight w:val="899"/>
+        </w:trPr>
+        <w:tc>
+          <w:tcPr>
+            <w:tcW w:w="3548" w:type="dxa"/>
+          </w:tcPr>
+          <w:p>
+            <w:pPr>
+              <w:widowControl w:val="0"/>
+              <w:rPr>
+                <w:rStyle w:val="fontstyle01"/>
+                <w:rFonts w:ascii="Calibri" w:hAnsi="Calibri" w:cs="Calibri"/>
+                <w:sz w:val="24"/>
+                <w:szCs w:val="24"/>
+              </w:rPr>
+            </w:pPr>
+            <w:r>
+              <w:rPr>
+                <w:rStyle w:val="fontstyle01"/>
+                <w:rFonts w:ascii="Calibri" w:hAnsi="Calibri" w:cs="Calibri"/>
+                <w:sz w:val="24"/>
+                <w:szCs w:val="24"/>
+              </w:rPr>
+              <w:t>Req_1ST123_C</w:t>
+            </w:r>
+            <w:r>
+              <w:rPr>
+                <w:rStyle w:val="fontstyle01"/>
+                <w:rFonts w:ascii="Calibri" w:hAnsi="Calibri" w:cs="Calibri"/>
+                <w:sz w:val="24"/>
+                <w:szCs w:val="24"/>
+              </w:rPr>
+              <w:t>R_overall_01</w:t>
+            </w:r>
+            <w:r>
+              <w:rPr>
+                <w:rStyle w:val="fontstyle01"/>
+                <w:rFonts w:ascii="Calibri" w:hAnsi="Calibri" w:cs="Calibri"/>
+                <w:sz w:val="24"/>
+                <w:szCs w:val="24"/>
+              </w:rPr>
+              <w:t>1</w:t>
+            </w:r>
+            <w:r>
+              <w:rPr>
+                <w:rStyle w:val="fontstyle01"/>
+                <w:rFonts w:ascii="Calibri" w:hAnsi="Calibri" w:cs="Calibri"/>
+                <w:sz w:val="24"/>
+                <w:szCs w:val="24"/>
+              </w:rPr>
+              <w:t>-V1.0</w:t>
+            </w:r>
+          </w:p>
+          <w:p>
+            <w:pPr>
+              <w:widowControl w:val="0"/>
+              <w:rPr>
+                <w:rStyle w:val="fontstyle01"/>
+                <w:rFonts w:ascii="Calibri" w:hAnsi="Calibri" w:cs="Calibri"/>
+                <w:sz w:val="24"/>
+                <w:szCs w:val="24"/>
+              </w:rPr>
+            </w:pPr>
+          </w:p>
+        </w:tc>
+        <w:tc>
+          <w:tcPr>
+            <w:tcW w:w="5854" w:type="dxa"/>
+          </w:tcPr>
+          <w:p>
+            <w:pPr>
+              <w:widowControl w:val="0"/>
+            </w:pPr>
+            <w:r>
+              <w:t xml:space="preserve">The calculator supports float numbers with accuracy of </w:t>
+            </w:r>
+          </w:p>
+          <w:p>
+            <w:pPr>
+              <w:widowControl w:val="0"/>
+            </w:pPr>
+            <w:r>
+              <w:t>X digits.</w:t>
+            </w:r>
+            <w:bookmarkStart w:id="0" w:name="_GoBack"/>
+            <w:bookmarkEnd w:id="0"/>
           </w:p>
         </w:tc>
       </w:tr>
@@ -1174,8 +1263,8 @@
 </file>
 
 <file path=word/numbering.xml><?xml version="1.0" encoding="utf-8"?>
-<w:numbering xmlns:wpc="http://schemas.microsoft.com/office/word/2010/wordprocessingCanvas" xmlns:mc="http://schemas.openxmlformats.org/markup-compatibility/2006" xmlns:o="urn:schemas-microsoft-com:office:office" xmlns:r="http://schemas.openxmlformats.org/officeDocument/2006/relationships" xmlns:m="http://schemas.openxmlformats.org/officeDocument/2006/math" xmlns:v="urn:schemas-microsoft-com:vml" xmlns:wp14="http://schemas.microsoft.com/office/word/2010/wordprocessingDrawing" xmlns:wp="http://schemas.openxmlformats.org/drawingml/2006/wordprocessingDrawing" xmlns:w10="urn:schemas-microsoft-com:office:word" xmlns:w="http://schemas.openxmlformats.org/wordprocessingml/2006/main" xmlns:w14="http://schemas.microsoft.com/office/word/2010/wordml" xmlns:w15="http://schemas.microsoft.com/office/word/2012/wordml" xmlns:wpg="http://schemas.microsoft.com/office/word/2010/wordprocessingGroup" xmlns:wpi="http://schemas.microsoft.com/office/word/2010/wordprocessingInk" xmlns:wne="http://schemas.microsoft.com/office/word/2006/wordml" xmlns:wps="http://schemas.microsoft.com/office/word/2010/wordprocessingShape" mc:Ignorable="w14 w15 wp14">
-  <w:abstractNum w:abstractNumId="0">
+<w:numbering xmlns:wpc="http://schemas.microsoft.com/office/word/2010/wordprocessingCanvas" xmlns:cx="http://schemas.microsoft.com/office/drawing/2014/chartex" xmlns:mc="http://schemas.openxmlformats.org/markup-compatibility/2006" xmlns:o="urn:schemas-microsoft-com:office:office" xmlns:r="http://schemas.openxmlformats.org/officeDocument/2006/relationships" xmlns:m="http://schemas.openxmlformats.org/officeDocument/2006/math" xmlns:v="urn:schemas-microsoft-com:vml" xmlns:wp14="http://schemas.microsoft.com/office/word/2010/wordprocessingDrawing" xmlns:wp="http://schemas.openxmlformats.org/drawingml/2006/wordprocessingDrawing" xmlns:w10="urn:schemas-microsoft-com:office:word" xmlns:w="http://schemas.openxmlformats.org/wordprocessingml/2006/main" xmlns:w14="http://schemas.microsoft.com/office/word/2010/wordml" xmlns:w15="http://schemas.microsoft.com/office/word/2012/wordml" xmlns:w16se="http://schemas.microsoft.com/office/word/2015/wordml/symex" xmlns:wpg="http://schemas.microsoft.com/office/word/2010/wordprocessingGroup" xmlns:wpi="http://schemas.microsoft.com/office/word/2010/wordprocessingInk" xmlns:wne="http://schemas.microsoft.com/office/word/2006/wordml" xmlns:wps="http://schemas.microsoft.com/office/word/2010/wordprocessingShape" mc:Ignorable="w14 w15 w16se wp14">
+  <w:abstractNum w:abstractNumId="0" w15:restartNumberingAfterBreak="0">
     <w:nsid w:val="0FEE61A3"/>
     <w:multiLevelType w:val="multilevel"/>
     <w:tmpl w:val="FD58DF02"/>
@@ -1288,7 +1377,7 @@
       </w:rPr>
     </w:lvl>
   </w:abstractNum>
-  <w:abstractNum w:abstractNumId="1">
+  <w:abstractNum w:abstractNumId="1" w15:restartNumberingAfterBreak="0">
     <w:nsid w:val="16130E71"/>
     <w:multiLevelType w:val="multilevel"/>
     <w:tmpl w:val="67CC6618"/>
@@ -1401,7 +1490,7 @@
       </w:rPr>
     </w:lvl>
   </w:abstractNum>
-  <w:abstractNum w:abstractNumId="2">
+  <w:abstractNum w:abstractNumId="2" w15:restartNumberingAfterBreak="0">
     <w:nsid w:val="78867B0E"/>
     <w:multiLevelType w:val="multilevel"/>
     <w:tmpl w:val="4C143150"/>
@@ -1527,7 +1616,7 @@
 </file>
 
 <file path=word/styles.xml><?xml version="1.0" encoding="utf-8"?>
-<w:styles xmlns:mc="http://schemas.openxmlformats.org/markup-compatibility/2006" xmlns:r="http://schemas.openxmlformats.org/officeDocument/2006/relationships" xmlns:w="http://schemas.openxmlformats.org/wordprocessingml/2006/main" xmlns:w14="http://schemas.microsoft.com/office/word/2010/wordml" xmlns:w15="http://schemas.microsoft.com/office/word/2012/wordml" mc:Ignorable="w14 w15">
+<w:styles xmlns:mc="http://schemas.openxmlformats.org/markup-compatibility/2006" xmlns:r="http://schemas.openxmlformats.org/officeDocument/2006/relationships" xmlns:w="http://schemas.openxmlformats.org/wordprocessingml/2006/main" xmlns:w14="http://schemas.microsoft.com/office/word/2010/wordml" xmlns:w15="http://schemas.microsoft.com/office/word/2012/wordml" xmlns:w16se="http://schemas.microsoft.com/office/word/2015/wordml/symex" mc:Ignorable="w14 w15 w16se">
   <w:docDefaults>
     <w:rPrDefault>
       <w:rPr>
@@ -2098,7 +2187,6 @@
     <w:tblPr>
       <w:tblStyleRowBandSize w:val="1"/>
       <w:tblStyleColBandSize w:val="1"/>
-      <w:tblInd w:w="0" w:type="dxa"/>
       <w:tblCellMar>
         <w:top w:w="100" w:type="dxa"/>
         <w:left w:w="100" w:type="dxa"/>
@@ -2116,7 +2204,6 @@
       <w:spacing w:line="240" w:lineRule="auto"/>
     </w:pPr>
     <w:tblPr>
-      <w:tblInd w:w="0" w:type="dxa"/>
       <w:tblBorders>
         <w:top w:val="single" w:sz="4" w:space="0" w:color="auto"/>
         <w:left w:val="single" w:sz="4" w:space="0" w:color="auto"/>
@@ -2125,12 +2212,6 @@
         <w:insideH w:val="single" w:sz="4" w:space="0" w:color="auto"/>
         <w:insideV w:val="single" w:sz="4" w:space="0" w:color="auto"/>
       </w:tblBorders>
-      <w:tblCellMar>
-        <w:top w:w="0" w:type="dxa"/>
-        <w:left w:w="108" w:type="dxa"/>
-        <w:bottom w:w="0" w:type="dxa"/>
-        <w:right w:w="108" w:type="dxa"/>
-      </w:tblCellMar>
     </w:tblPr>
   </w:style>
   <w:style w:type="character" w:customStyle="1" w:styleId="fontstyle01">

</xml_diff>

<commit_message>
Updating customer requirement_07 and requirement_011
</commit_message>
<xml_diff>
--- a/SWE/Input documents/CR/PO1_CR_DigitalCalculator.docx
+++ b/SWE/Input documents/CR/PO1_CR_DigitalCalculator.docx
@@ -853,8 +853,10 @@
                 <w:sz w:val="24"/>
                 <w:szCs w:val="24"/>
               </w:rPr>
-              <w:t>-V1.0</w:t>
-            </w:r>
+              <w:t>-V1.1</w:t>
+            </w:r>
+            <w:bookmarkStart w:id="0" w:name="_GoBack"/>
+            <w:bookmarkEnd w:id="0"/>
           </w:p>
           <w:p>
             <w:pPr>
@@ -880,7 +882,10 @@
               <w:t>Multi ope</w:t>
             </w:r>
             <w:r>
-              <w:t>ration in one line is supported.</w:t>
+              <w:t>ration in one</w:t>
+            </w:r>
+            <w:r>
+              <w:t xml:space="preserve"> line is supported up to 4 operations in the same line.</w:t>
             </w:r>
           </w:p>
         </w:tc>
@@ -1193,16 +1198,7 @@
                 <w:sz w:val="24"/>
                 <w:szCs w:val="24"/>
               </w:rPr>
-              <w:t>R_overall_01</w:t>
-            </w:r>
-            <w:r>
-              <w:rPr>
-                <w:rStyle w:val="fontstyle01"/>
-                <w:rFonts w:ascii="Calibri" w:hAnsi="Calibri" w:cs="Calibri"/>
-                <w:sz w:val="24"/>
-                <w:szCs w:val="24"/>
-              </w:rPr>
-              <w:t>1</w:t>
+              <w:t>R_overall_011</w:t>
             </w:r>
             <w:r>
               <w:rPr>
@@ -1243,10 +1239,8 @@
               <w:widowControl w:val="0"/>
             </w:pPr>
             <w:r>
-              <w:t>X digits.</w:t>
-            </w:r>
-            <w:bookmarkStart w:id="0" w:name="_GoBack"/>
-            <w:bookmarkEnd w:id="0"/>
+              <w:t>3 digits after the floating point.</w:t>
+            </w:r>
           </w:p>
         </w:tc>
       </w:tr>

</xml_diff>